<commit_message>
Final changes for familiarity request.
</commit_message>
<xml_diff>
--- a/Familiarity Requests/Request 1 - Week 4/Completed Templates/Example Prof Behavior Example.docx
+++ b/Familiarity Requests/Request 1 - Week 4/Completed Templates/Example Prof Behavior Example.docx
@@ -1,6 +1,6 @@
 
 <file path=word/document.xml><?xml version="1.0" encoding="utf-8"?>
-<w:document xmlns:wpc="http://schemas.microsoft.com/office/word/2010/wordprocessingCanvas" xmlns:mo="http://schemas.microsoft.com/office/mac/office/2008/main" xmlns:mc="http://schemas.openxmlformats.org/markup-compatibility/2006" xmlns:mv="urn:schemas-microsoft-com:mac:vml" xmlns:o="urn:schemas-microsoft-com:office:office" xmlns:r="http://schemas.openxmlformats.org/officeDocument/2006/relationships" xmlns:m="http://schemas.openxmlformats.org/officeDocument/2006/math" xmlns:v="urn:schemas-microsoft-com:vml" xmlns:wp14="http://schemas.microsoft.com/office/word/2010/wordprocessingDrawing" xmlns:wp="http://schemas.openxmlformats.org/drawingml/2006/wordprocessingDrawing" xmlns:w10="urn:schemas-microsoft-com:office:word" xmlns:w="http://schemas.openxmlformats.org/wordprocessingml/2006/main" xmlns:w14="http://schemas.microsoft.com/office/word/2010/wordml" xmlns:w15="http://schemas.microsoft.com/office/word/2012/wordml" xmlns:wpg="http://schemas.microsoft.com/office/word/2010/wordprocessingGroup" xmlns:wpi="http://schemas.microsoft.com/office/word/2010/wordprocessingInk" xmlns:wne="http://schemas.microsoft.com/office/word/2006/wordml" xmlns:wps="http://schemas.microsoft.com/office/word/2010/wordprocessingShape" mc:Ignorable="w14 w15 wp14">
+<w:document xmlns:wpc="http://schemas.microsoft.com/office/word/2010/wordprocessingCanvas" xmlns:cx="http://schemas.microsoft.com/office/drawing/2014/chartex" xmlns:cx1="http://schemas.microsoft.com/office/drawing/2015/9/8/chartex" xmlns:cx2="http://schemas.microsoft.com/office/drawing/2015/10/21/chartex" xmlns:cx3="http://schemas.microsoft.com/office/drawing/2016/5/9/chartex" xmlns:cx4="http://schemas.microsoft.com/office/drawing/2016/5/10/chartex" xmlns:cx5="http://schemas.microsoft.com/office/drawing/2016/5/11/chartex" xmlns:cx6="http://schemas.microsoft.com/office/drawing/2016/5/12/chartex" xmlns:cx7="http://schemas.microsoft.com/office/drawing/2016/5/13/chartex" xmlns:cx8="http://schemas.microsoft.com/office/drawing/2016/5/14/chartex" xmlns:mc="http://schemas.openxmlformats.org/markup-compatibility/2006" xmlns:aink="http://schemas.microsoft.com/office/drawing/2016/ink" xmlns:am3d="http://schemas.microsoft.com/office/drawing/2017/model3d" xmlns:o="urn:schemas-microsoft-com:office:office" xmlns:r="http://schemas.openxmlformats.org/officeDocument/2006/relationships" xmlns:m="http://schemas.openxmlformats.org/officeDocument/2006/math" xmlns:v="urn:schemas-microsoft-com:vml" xmlns:wp14="http://schemas.microsoft.com/office/word/2010/wordprocessingDrawing" xmlns:wp="http://schemas.openxmlformats.org/drawingml/2006/wordprocessingDrawing" xmlns:w10="urn:schemas-microsoft-com:office:word" xmlns:w="http://schemas.openxmlformats.org/wordprocessingml/2006/main" xmlns:w14="http://schemas.microsoft.com/office/word/2010/wordml" xmlns:w15="http://schemas.microsoft.com/office/word/2012/wordml" xmlns:w16cid="http://schemas.microsoft.com/office/word/2016/wordml/cid" xmlns:w16se="http://schemas.microsoft.com/office/word/2015/wordml/symex" xmlns:wpg="http://schemas.microsoft.com/office/word/2010/wordprocessingGroup" xmlns:wpi="http://schemas.microsoft.com/office/word/2010/wordprocessingInk" xmlns:wne="http://schemas.microsoft.com/office/word/2006/wordml" xmlns:wps="http://schemas.microsoft.com/office/word/2010/wordprocessingShape" mc:Ignorable="w14 w15 w16se w16cid wp14">
   <w:body>
     <w:p>
       <w:pPr>
@@ -31,8 +31,6 @@
         </w:rPr>
         <w:t xml:space="preserve"> Example</w:t>
       </w:r>
-      <w:bookmarkStart w:id="0" w:name="_GoBack"/>
-      <w:bookmarkEnd w:id="0"/>
     </w:p>
     <w:p>
       <w:pPr>
@@ -62,7 +60,100 @@
           <w:bCs/>
           <w:color w:val="3E3E3E"/>
         </w:rPr>
-        <w:t>Interacting Professionally with the Instructor: I have asked questions of you regarding these three topics, and have kept you up-to-date on the schedule changes our team made since I last claimed fluency. One question I asked was, "I've been working on learning Java Collections. I think I understand how each of them works, but how do I choose which one to use in code when I'm creating a project?"</w:t>
+        <w:t>Interacting Professionally with the Instructor: </w:t>
+      </w:r>
+      <w:r>
+        <w:rPr>
+          <w:rFonts w:ascii="Verdana" w:eastAsia="Times New Roman" w:hAnsi="Verdana" w:cs="Times New Roman"/>
+          <w:b/>
+          <w:bCs/>
+          <w:color w:val="3E3E3E"/>
+        </w:rPr>
+        <w:br/>
+      </w:r>
+      <w:r>
+        <w:rPr>
+          <w:rFonts w:ascii="Verdana" w:eastAsia="Times New Roman" w:hAnsi="Verdana" w:cs="Times New Roman"/>
+          <w:b/>
+          <w:bCs/>
+          <w:color w:val="3E3E3E"/>
+        </w:rPr>
+        <w:br/>
+      </w:r>
+      <w:r>
+        <w:rPr>
+          <w:rFonts w:ascii="Verdana" w:eastAsia="Times New Roman" w:hAnsi="Verdana" w:cs="Times New Roman"/>
+          <w:bCs/>
+          <w:color w:val="3E3E3E"/>
+        </w:rPr>
+        <w:t>I’ve spoken to you only twice through email, and briefly, but I did my best to be respectful and formal in my writing. I inquired about an issue I had with a link you provided in the announcements and expressed my concerns about hibernate. You responded by creating a hibernate tutorial, which I’ve been very thankful for, though I’ve yet to look at it, as I’ve scheduled hibernate further down in the semester for myself:</w:t>
+      </w:r>
+      <w:r>
+        <w:rPr>
+          <w:rFonts w:ascii="Verdana" w:eastAsia="Times New Roman" w:hAnsi="Verdana" w:cs="Times New Roman"/>
+          <w:b/>
+          <w:bCs/>
+          <w:color w:val="3E3E3E"/>
+        </w:rPr>
+        <w:br/>
+      </w:r>
+      <w:r>
+        <w:rPr>
+          <w:rFonts w:ascii="Verdana" w:eastAsia="Times New Roman" w:hAnsi="Verdana" w:cs="Times New Roman"/>
+          <w:b/>
+          <w:bCs/>
+          <w:color w:val="3E3E3E"/>
+        </w:rPr>
+        <w:br/>
+      </w:r>
+      <w:r>
+        <w:rPr>
+          <w:noProof/>
+        </w:rPr>
+        <w:drawing>
+          <wp:inline distT="0" distB="0" distL="0" distR="0" wp14:anchorId="70F6A996" wp14:editId="1585272B">
+            <wp:extent cx="5943600" cy="2910840"/>
+            <wp:effectExtent l="0" t="0" r="0" b="3810"/>
+            <wp:docPr id="1" name="Picture 1"/>
+            <wp:cNvGraphicFramePr>
+              <a:graphicFrameLocks xmlns:a="http://schemas.openxmlformats.org/drawingml/2006/main" noChangeAspect="1"/>
+            </wp:cNvGraphicFramePr>
+            <a:graphic xmlns:a="http://schemas.openxmlformats.org/drawingml/2006/main">
+              <a:graphicData uri="http://schemas.openxmlformats.org/drawingml/2006/picture">
+                <pic:pic xmlns:pic="http://schemas.openxmlformats.org/drawingml/2006/picture">
+                  <pic:nvPicPr>
+                    <pic:cNvPr id="1" name=""/>
+                    <pic:cNvPicPr/>
+                  </pic:nvPicPr>
+                  <pic:blipFill>
+                    <a:blip r:embed="rId5"/>
+                    <a:stretch>
+                      <a:fillRect/>
+                    </a:stretch>
+                  </pic:blipFill>
+                  <pic:spPr>
+                    <a:xfrm>
+                      <a:off x="0" y="0"/>
+                      <a:ext cx="5943600" cy="2910840"/>
+                    </a:xfrm>
+                    <a:prstGeom prst="rect">
+                      <a:avLst/>
+                    </a:prstGeom>
+                  </pic:spPr>
+                </pic:pic>
+              </a:graphicData>
+            </a:graphic>
+          </wp:inline>
+        </w:drawing>
+      </w:r>
+      <w:r>
+        <w:rPr>
+          <w:rFonts w:ascii="Verdana" w:eastAsia="Times New Roman" w:hAnsi="Verdana" w:cs="Times New Roman"/>
+          <w:b/>
+          <w:bCs/>
+          <w:color w:val="3E3E3E"/>
+        </w:rPr>
+        <w:br/>
       </w:r>
     </w:p>
     <w:p>
@@ -84,7 +175,106 @@
           <w:bCs/>
           <w:color w:val="3E3E3E"/>
         </w:rPr>
-        <w:t>Interacting Helpfully and Professionally with Other Teams: As you can see from this link to a Google+ group discussion, I shared with another team what I previously learned about JUnit Tests.</w:t>
+        <w:t>Interacting Helpfully and Professionally with Other Teams: </w:t>
+      </w:r>
+      <w:r>
+        <w:rPr>
+          <w:rFonts w:ascii="Verdana" w:eastAsia="Times New Roman" w:hAnsi="Verdana" w:cs="Times New Roman"/>
+          <w:b/>
+          <w:bCs/>
+          <w:color w:val="3E3E3E"/>
+        </w:rPr>
+        <w:br/>
+      </w:r>
+      <w:r>
+        <w:rPr>
+          <w:rFonts w:ascii="Verdana" w:eastAsia="Times New Roman" w:hAnsi="Verdana" w:cs="Times New Roman"/>
+          <w:b/>
+          <w:bCs/>
+          <w:color w:val="3E3E3E"/>
+        </w:rPr>
+        <w:br/>
+      </w:r>
+      <w:r>
+        <w:rPr>
+          <w:rFonts w:ascii="Verdana" w:eastAsia="Times New Roman" w:hAnsi="Verdana" w:cs="Times New Roman"/>
+          <w:bCs/>
+          <w:color w:val="3E3E3E"/>
+        </w:rPr>
+        <w:t xml:space="preserve">Today was the first day that I really participated in the </w:t>
+      </w:r>
+      <w:r>
+        <w:rPr>
+          <w:rFonts w:ascii="Verdana" w:eastAsia="Times New Roman" w:hAnsi="Verdana" w:cs="Times New Roman"/>
+          <w:bCs/>
+          <w:color w:val="3E3E3E"/>
+        </w:rPr>
+        <w:t>developer forum. I regret not having done so previously but tried to make up for it today. I hope to remain active on the developer forum in the future as well. I wrote a lengthy explanation of two constructors that were deprecated in version 9 of Java, and then outlined what alternative approaches people could take, in lieu of their deprecations:</w:t>
+      </w:r>
+      <w:r>
+        <w:rPr>
+          <w:rFonts w:ascii="Verdana" w:eastAsia="Times New Roman" w:hAnsi="Verdana" w:cs="Times New Roman"/>
+          <w:bCs/>
+          <w:color w:val="3E3E3E"/>
+        </w:rPr>
+        <w:br/>
+      </w:r>
+      <w:r>
+        <w:rPr>
+          <w:rFonts w:ascii="Verdana" w:eastAsia="Times New Roman" w:hAnsi="Verdana" w:cs="Times New Roman"/>
+          <w:bCs/>
+          <w:color w:val="3E3E3E"/>
+        </w:rPr>
+        <w:br/>
+      </w:r>
+      <w:r>
+        <w:rPr>
+          <w:noProof/>
+        </w:rPr>
+        <w:lastRenderedPageBreak/>
+        <w:drawing>
+          <wp:inline distT="0" distB="0" distL="0" distR="0" wp14:anchorId="44B12ED3" wp14:editId="41F850D6">
+            <wp:extent cx="5943600" cy="4038600"/>
+            <wp:effectExtent l="0" t="0" r="0" b="0"/>
+            <wp:docPr id="2" name="Picture 2"/>
+            <wp:cNvGraphicFramePr>
+              <a:graphicFrameLocks xmlns:a="http://schemas.openxmlformats.org/drawingml/2006/main" noChangeAspect="1"/>
+            </wp:cNvGraphicFramePr>
+            <a:graphic xmlns:a="http://schemas.openxmlformats.org/drawingml/2006/main">
+              <a:graphicData uri="http://schemas.openxmlformats.org/drawingml/2006/picture">
+                <pic:pic xmlns:pic="http://schemas.openxmlformats.org/drawingml/2006/picture">
+                  <pic:nvPicPr>
+                    <pic:cNvPr id="1" name=""/>
+                    <pic:cNvPicPr/>
+                  </pic:nvPicPr>
+                  <pic:blipFill>
+                    <a:blip r:embed="rId6"/>
+                    <a:stretch>
+                      <a:fillRect/>
+                    </a:stretch>
+                  </pic:blipFill>
+                  <pic:spPr>
+                    <a:xfrm>
+                      <a:off x="0" y="0"/>
+                      <a:ext cx="5943600" cy="4038600"/>
+                    </a:xfrm>
+                    <a:prstGeom prst="rect">
+                      <a:avLst/>
+                    </a:prstGeom>
+                  </pic:spPr>
+                </pic:pic>
+              </a:graphicData>
+            </a:graphic>
+          </wp:inline>
+        </w:drawing>
+      </w:r>
+      <w:r>
+        <w:rPr>
+          <w:rFonts w:ascii="Verdana" w:eastAsia="Times New Roman" w:hAnsi="Verdana" w:cs="Times New Roman"/>
+          <w:bCs/>
+          <w:color w:val="3E3E3E"/>
+        </w:rPr>
+        <w:br/>
       </w:r>
     </w:p>
     <w:p>
@@ -106,8 +296,135 @@
           <w:bCs/>
           <w:color w:val="3E3E3E"/>
         </w:rPr>
-        <w:t>Supporting the Team by Teaching, etc. - Here is a link to a Google+ hangout where I am teaching my team about Java collections. You can hear me teaching at the 3:20 time stamp in the video.</w:t>
-      </w:r>
+        <w:t>Supporting the Team by Teaching, etc. </w:t>
+      </w:r>
+      <w:r>
+        <w:rPr>
+          <w:rFonts w:ascii="Verdana" w:eastAsia="Times New Roman" w:hAnsi="Verdana" w:cs="Times New Roman"/>
+          <w:b/>
+          <w:bCs/>
+          <w:color w:val="3E3E3E"/>
+        </w:rPr>
+        <w:br/>
+      </w:r>
+      <w:r>
+        <w:rPr>
+          <w:rFonts w:ascii="Verdana" w:eastAsia="Times New Roman" w:hAnsi="Verdana" w:cs="Times New Roman"/>
+          <w:b/>
+          <w:bCs/>
+          <w:color w:val="3E3E3E"/>
+        </w:rPr>
+        <w:br/>
+      </w:r>
+      <w:r>
+        <w:rPr>
+          <w:rFonts w:ascii="Verdana" w:eastAsia="Times New Roman" w:hAnsi="Verdana" w:cs="Times New Roman"/>
+          <w:bCs/>
+          <w:color w:val="3E3E3E"/>
+        </w:rPr>
+        <w:t xml:space="preserve">I didn’t get into contact with my group for the first few weeks of the semester. Last week was when I finally got in touch with them. This week I created and sent a video tutorial to them in which I taught about Java Collections. I walked through a large, detailed power point teaching the intricate concepts of Java Collections and </w:t>
+      </w:r>
+      <w:r>
+        <w:rPr>
+          <w:rFonts w:ascii="Verdana" w:eastAsia="Times New Roman" w:hAnsi="Verdana" w:cs="Times New Roman"/>
+          <w:bCs/>
+          <w:color w:val="3E3E3E"/>
+        </w:rPr>
+        <w:br/>
+        <w:t>followed up by walking through some coding examples that I wrote myself. I’ve been keeping in touch with them via our Google Hangouts group:</w:t>
+      </w:r>
+      <w:r>
+        <w:rPr>
+          <w:rFonts w:ascii="Verdana" w:eastAsia="Times New Roman" w:hAnsi="Verdana" w:cs="Times New Roman"/>
+          <w:bCs/>
+          <w:color w:val="3E3E3E"/>
+        </w:rPr>
+        <w:br/>
+      </w:r>
+      <w:r>
+        <w:rPr>
+          <w:rFonts w:ascii="Verdana" w:eastAsia="Times New Roman" w:hAnsi="Verdana" w:cs="Times New Roman"/>
+          <w:bCs/>
+          <w:color w:val="3E3E3E"/>
+        </w:rPr>
+        <w:br/>
+      </w:r>
+      <w:r>
+        <w:rPr>
+          <w:noProof/>
+        </w:rPr>
+        <w:lastRenderedPageBreak/>
+        <w:drawing>
+          <wp:inline distT="0" distB="0" distL="0" distR="0" wp14:anchorId="0203455F" wp14:editId="28ED48B2">
+            <wp:extent cx="5943600" cy="3089910"/>
+            <wp:effectExtent l="0" t="0" r="0" b="0"/>
+            <wp:docPr id="3" name="Picture 3"/>
+            <wp:cNvGraphicFramePr>
+              <a:graphicFrameLocks xmlns:a="http://schemas.openxmlformats.org/drawingml/2006/main" noChangeAspect="1"/>
+            </wp:cNvGraphicFramePr>
+            <a:graphic xmlns:a="http://schemas.openxmlformats.org/drawingml/2006/main">
+              <a:graphicData uri="http://schemas.openxmlformats.org/drawingml/2006/picture">
+                <pic:pic xmlns:pic="http://schemas.openxmlformats.org/drawingml/2006/picture">
+                  <pic:nvPicPr>
+                    <pic:cNvPr id="1" name=""/>
+                    <pic:cNvPicPr/>
+                  </pic:nvPicPr>
+                  <pic:blipFill>
+                    <a:blip r:embed="rId7"/>
+                    <a:stretch>
+                      <a:fillRect/>
+                    </a:stretch>
+                  </pic:blipFill>
+                  <pic:spPr>
+                    <a:xfrm>
+                      <a:off x="0" y="0"/>
+                      <a:ext cx="5943600" cy="3089910"/>
+                    </a:xfrm>
+                    <a:prstGeom prst="rect">
+                      <a:avLst/>
+                    </a:prstGeom>
+                  </pic:spPr>
+                </pic:pic>
+              </a:graphicData>
+            </a:graphic>
+          </wp:inline>
+        </w:drawing>
+      </w:r>
+      <w:r>
+        <w:rPr>
+          <w:rFonts w:ascii="Verdana" w:eastAsia="Times New Roman" w:hAnsi="Verdana" w:cs="Times New Roman"/>
+          <w:bCs/>
+          <w:color w:val="3E3E3E"/>
+        </w:rPr>
+        <w:br/>
+      </w:r>
+      <w:r>
+        <w:rPr>
+          <w:rFonts w:ascii="Verdana" w:eastAsia="Times New Roman" w:hAnsi="Verdana" w:cs="Times New Roman"/>
+          <w:bCs/>
+          <w:color w:val="3E3E3E"/>
+        </w:rPr>
+        <w:br/>
+        <w:t xml:space="preserve">The full video is here: </w:t>
+      </w:r>
+      <w:hyperlink r:id="rId8" w:history="1">
+        <w:r>
+          <w:rPr>
+            <w:rStyle w:val="Hyperlink"/>
+            <w:rFonts w:ascii="Verdana" w:eastAsia="Times New Roman" w:hAnsi="Verdana" w:cs="Times New Roman"/>
+            <w:bCs/>
+          </w:rPr>
+          <w:t>https://youtu.be/S-1a0m8Fi9Q</w:t>
+        </w:r>
+      </w:hyperlink>
+    </w:p>
+    <w:p>
+      <w:pPr>
+        <w:rPr>
+          <w:rFonts w:ascii="Verdana" w:eastAsia="Times New Roman" w:hAnsi="Verdana" w:cs="Times New Roman"/>
+          <w:color w:val="3E3E3E"/>
+        </w:rPr>
+      </w:pPr>
     </w:p>
     <w:p>
       <w:pPr>
@@ -128,7 +445,58 @@
           <w:bCs/>
           <w:color w:val="3E3E3E"/>
         </w:rPr>
-        <w:t>Self-Reflection/Meta-Cognition: I had a cognitive moment this week. I was in sacrament meeting listening to a ward member speak about the importance of scripture reading. This is something I have had trouble doing consistently. I started wondering why. Then I started pondering, "Why do I think scripture reading isn't important enough to do every day?" I realized I was thinking of scripture reading as being an extra thing I should do when I already have a busy schedule with my family, my job, and my church calling. I realized and have now started to think of scripture reading as the foundation of anything I want or need to accomplish. It isn't optional to me anymore. My thinking has changed.</w:t>
+        <w:t>Self-Reflection/Meta-Cognition: </w:t>
+      </w:r>
+      <w:r>
+        <w:rPr>
+          <w:rFonts w:ascii="Verdana" w:eastAsia="Times New Roman" w:hAnsi="Verdana" w:cs="Times New Roman"/>
+          <w:b/>
+          <w:bCs/>
+          <w:color w:val="3E3E3E"/>
+        </w:rPr>
+        <w:br/>
+      </w:r>
+      <w:r>
+        <w:rPr>
+          <w:rFonts w:ascii="Verdana" w:eastAsia="Times New Roman" w:hAnsi="Verdana" w:cs="Times New Roman"/>
+          <w:b/>
+          <w:bCs/>
+          <w:color w:val="3E3E3E"/>
+        </w:rPr>
+        <w:br/>
+      </w:r>
+      <w:r>
+        <w:rPr>
+          <w:rFonts w:ascii="Verdana" w:eastAsia="Times New Roman" w:hAnsi="Verdana" w:cs="Times New Roman"/>
+          <w:bCs/>
+          <w:color w:val="3E3E3E"/>
+        </w:rPr>
+        <w:t>I’ve had to self-reflect a lot this semester already. Primarily regarding my own time management. I often wait until very late into the week to open and look at my course work, which is a part of why I miss due dates. I’ve learned that if I want to keep up, I’ll have to at minimum look at my assignments by Monday, ideally begin them by the same, and at minimum begin them by Wednesday.</w:t>
+      </w:r>
+      <w:r>
+        <w:rPr>
+          <w:rFonts w:ascii="Verdana" w:eastAsia="Times New Roman" w:hAnsi="Verdana" w:cs="Times New Roman"/>
+          <w:bCs/>
+          <w:color w:val="3E3E3E"/>
+        </w:rPr>
+        <w:br/>
+      </w:r>
+      <w:r>
+        <w:rPr>
+          <w:rFonts w:ascii="Verdana" w:eastAsia="Times New Roman" w:hAnsi="Verdana" w:cs="Times New Roman"/>
+          <w:bCs/>
+          <w:color w:val="3E3E3E"/>
+        </w:rPr>
+        <w:br/>
+        <w:t>It will additionally be helpful if I set aside anything that can potentially distract me, such as my cell phone, social media, and so forth. For the first few weeks of the semester I had an almost entirely nocturnal sleeping schedule and have recently reconciled that completely. It should greatly help me to manage my time better and stay on top of my responsibilities.</w:t>
+      </w:r>
+      <w:r>
+        <w:rPr>
+          <w:rFonts w:ascii="Verdana" w:eastAsia="Times New Roman" w:hAnsi="Verdana" w:cs="Times New Roman"/>
+          <w:bCs/>
+          <w:color w:val="3E3E3E"/>
+        </w:rPr>
+        <w:br/>
       </w:r>
     </w:p>
     <w:p>
@@ -150,7 +518,44 @@
           <w:bCs/>
           <w:color w:val="3E3E3E"/>
         </w:rPr>
-        <w:t>Team's Agile Methodology: Our team is using the scrum method. Since I last submitted an assessment request I've been participating in our scrum daily standup meetings, working on my assigned scrum sprint, and attending and participating in our other team meetings.</w:t>
+        <w:t>Team's Agile Methodology: </w:t>
+      </w:r>
+      <w:r>
+        <w:rPr>
+          <w:rFonts w:ascii="Verdana" w:eastAsia="Times New Roman" w:hAnsi="Verdana" w:cs="Times New Roman"/>
+          <w:b/>
+          <w:bCs/>
+          <w:color w:val="3E3E3E"/>
+        </w:rPr>
+        <w:br/>
+      </w:r>
+      <w:r>
+        <w:rPr>
+          <w:rFonts w:ascii="Verdana" w:eastAsia="Times New Roman" w:hAnsi="Verdana" w:cs="Times New Roman"/>
+          <w:b/>
+          <w:bCs/>
+          <w:color w:val="3E3E3E"/>
+        </w:rPr>
+        <w:br/>
+      </w:r>
+      <w:r>
+        <w:rPr>
+          <w:rFonts w:ascii="Verdana" w:eastAsia="Times New Roman" w:hAnsi="Verdana" w:cs="Times New Roman"/>
+          <w:bCs/>
+          <w:color w:val="3E3E3E"/>
+        </w:rPr>
+        <w:t>Our team chose the scrum methodology. Though we don’t meet via video daily, we do chat daily in our hangouts group.</w:t>
+      </w:r>
+      <w:bookmarkStart w:id="0" w:name="_GoBack"/>
+      <w:bookmarkEnd w:id="0"/>
+      <w:r>
+        <w:rPr>
+          <w:rFonts w:ascii="Verdana" w:eastAsia="Times New Roman" w:hAnsi="Verdana" w:cs="Times New Roman"/>
+          <w:b/>
+          <w:bCs/>
+          <w:color w:val="3E3E3E"/>
+        </w:rPr>
+        <w:br/>
       </w:r>
     </w:p>
     <w:p>
@@ -160,62 +565,52 @@
           <w:numId w:val="1"/>
         </w:numPr>
         <w:ind w:left="0"/>
-        <w:rPr>
-          <w:rFonts w:ascii="Verdana" w:eastAsia="Times New Roman" w:hAnsi="Verdana" w:cs="Times New Roman"/>
-          <w:color w:val="3E3E3E"/>
-        </w:rPr>
-      </w:pPr>
-      <w:r>
-        <w:rPr>
-          <w:rFonts w:ascii="Verdana" w:eastAsia="Times New Roman" w:hAnsi="Verdana" w:cs="Times New Roman"/>
-          <w:b/>
-          <w:bCs/>
-          <w:color w:val="3E3E3E"/>
-        </w:rPr>
-        <w:t xml:space="preserve">Professional Scheduling Group: At this point I've met all of the scheduled commitments I've made to the team for delivery of teaching, code, and diagrams. The schedule has had to be modified a little because it took me a little more time to understand </w:t>
-      </w:r>
-      <w:proofErr w:type="spellStart"/>
-      <w:r>
-        <w:rPr>
-          <w:rFonts w:ascii="Verdana" w:eastAsia="Times New Roman" w:hAnsi="Verdana" w:cs="Times New Roman"/>
-          <w:b/>
-          <w:bCs/>
-          <w:color w:val="3E3E3E"/>
-        </w:rPr>
-        <w:t>JavaCollections</w:t>
-      </w:r>
-      <w:proofErr w:type="spellEnd"/>
-      <w:r>
-        <w:rPr>
-          <w:rFonts w:ascii="Verdana" w:eastAsia="Times New Roman" w:hAnsi="Verdana" w:cs="Times New Roman"/>
-          <w:b/>
-          <w:bCs/>
-          <w:color w:val="3E3E3E"/>
-        </w:rPr>
-        <w:t xml:space="preserve"> than I thought it would. You can see the schedule I'm working against and the dates I've delivered what I was responsible for to my team on </w:t>
-      </w:r>
-      <w:hyperlink r:id="rId5" w:history="1">
-        <w:r>
-          <w:rPr>
-            <w:rFonts w:ascii="Verdana" w:eastAsia="Times New Roman" w:hAnsi="Verdana" w:cs="Times New Roman"/>
-            <w:b/>
-            <w:bCs/>
-            <w:color w:val="C3161A"/>
-          </w:rPr>
-          <w:t>at this link</w:t>
-        </w:r>
-      </w:hyperlink>
-      <w:r>
-        <w:rPr>
-          <w:rFonts w:ascii="Verdana" w:eastAsia="Times New Roman" w:hAnsi="Verdana" w:cs="Times New Roman"/>
-          <w:b/>
-          <w:bCs/>
-          <w:color w:val="3E3E3E"/>
-        </w:rPr>
-        <w:t>.</w:t>
+      </w:pPr>
+      <w:r>
+        <w:rPr>
+          <w:rFonts w:ascii="Verdana" w:eastAsia="Times New Roman" w:hAnsi="Verdana" w:cs="Times New Roman"/>
+          <w:b/>
+          <w:bCs/>
+          <w:color w:val="3E3E3E"/>
+        </w:rPr>
+        <w:t>Professional Scheduling Group: </w:t>
+      </w:r>
+      <w:r>
+        <w:rPr>
+          <w:rFonts w:ascii="Verdana" w:eastAsia="Times New Roman" w:hAnsi="Verdana" w:cs="Times New Roman"/>
+          <w:b/>
+          <w:bCs/>
+          <w:color w:val="3E3E3E"/>
+        </w:rPr>
+        <w:br/>
+      </w:r>
+      <w:r>
+        <w:rPr>
+          <w:rFonts w:ascii="Verdana" w:eastAsia="Times New Roman" w:hAnsi="Verdana" w:cs="Times New Roman"/>
+          <w:b/>
+          <w:bCs/>
+          <w:color w:val="3E3E3E"/>
+        </w:rPr>
+        <w:br/>
+      </w:r>
+      <w:r>
+        <w:rPr>
+          <w:rFonts w:ascii="Verdana" w:eastAsia="Times New Roman" w:hAnsi="Verdana" w:cs="Times New Roman"/>
+          <w:bCs/>
+          <w:color w:val="3E3E3E"/>
+        </w:rPr>
+        <w:t xml:space="preserve">To my knowledge we don’t have a specific schedule regarding teaching topics. As it was told to me, when we meet, whoever teaches is dependent </w:t>
+      </w:r>
+      <w:r>
+        <w:rPr>
+          <w:rFonts w:ascii="Verdana" w:eastAsia="Times New Roman" w:hAnsi="Verdana" w:cs="Times New Roman"/>
+          <w:bCs/>
+          <w:color w:val="3E3E3E"/>
+        </w:rPr>
+        <w:lastRenderedPageBreak/>
+        <w:t>upon who knows a certain subject, and what they feel comfortable with teaching at that time. We try to meet by Wednesday each week.</w:t>
       </w:r>
     </w:p>
-    <w:p/>
     <w:sectPr>
       <w:pgSz w:w="12240" w:h="15840"/>
       <w:pgMar w:top="1440" w:right="1440" w:bottom="1440" w:left="1440" w:header="720" w:footer="720" w:gutter="0"/>
@@ -227,8 +622,8 @@
 </file>
 
 <file path=word/numbering.xml><?xml version="1.0" encoding="utf-8"?>
-<w:numbering xmlns:wpc="http://schemas.microsoft.com/office/word/2010/wordprocessingCanvas" xmlns:mo="http://schemas.microsoft.com/office/mac/office/2008/main" xmlns:mc="http://schemas.openxmlformats.org/markup-compatibility/2006" xmlns:mv="urn:schemas-microsoft-com:mac:vml" xmlns:o="urn:schemas-microsoft-com:office:office" xmlns:r="http://schemas.openxmlformats.org/officeDocument/2006/relationships" xmlns:m="http://schemas.openxmlformats.org/officeDocument/2006/math" xmlns:v="urn:schemas-microsoft-com:vml" xmlns:wp14="http://schemas.microsoft.com/office/word/2010/wordprocessingDrawing" xmlns:wp="http://schemas.openxmlformats.org/drawingml/2006/wordprocessingDrawing" xmlns:w10="urn:schemas-microsoft-com:office:word" xmlns:w="http://schemas.openxmlformats.org/wordprocessingml/2006/main" xmlns:w14="http://schemas.microsoft.com/office/word/2010/wordml" xmlns:w15="http://schemas.microsoft.com/office/word/2012/wordml" xmlns:wpg="http://schemas.microsoft.com/office/word/2010/wordprocessingGroup" xmlns:wpi="http://schemas.microsoft.com/office/word/2010/wordprocessingInk" xmlns:wne="http://schemas.microsoft.com/office/word/2006/wordml" xmlns:wps="http://schemas.microsoft.com/office/word/2010/wordprocessingShape" mc:Ignorable="w14 w15 wp14">
-  <w:abstractNum w:abstractNumId="0">
+<w:numbering xmlns:wpc="http://schemas.microsoft.com/office/word/2010/wordprocessingCanvas" xmlns:cx="http://schemas.microsoft.com/office/drawing/2014/chartex" xmlns:cx1="http://schemas.microsoft.com/office/drawing/2015/9/8/chartex" xmlns:cx2="http://schemas.microsoft.com/office/drawing/2015/10/21/chartex" xmlns:cx3="http://schemas.microsoft.com/office/drawing/2016/5/9/chartex" xmlns:cx4="http://schemas.microsoft.com/office/drawing/2016/5/10/chartex" xmlns:cx5="http://schemas.microsoft.com/office/drawing/2016/5/11/chartex" xmlns:cx6="http://schemas.microsoft.com/office/drawing/2016/5/12/chartex" xmlns:cx7="http://schemas.microsoft.com/office/drawing/2016/5/13/chartex" xmlns:cx8="http://schemas.microsoft.com/office/drawing/2016/5/14/chartex" xmlns:mc="http://schemas.openxmlformats.org/markup-compatibility/2006" xmlns:aink="http://schemas.microsoft.com/office/drawing/2016/ink" xmlns:am3d="http://schemas.microsoft.com/office/drawing/2017/model3d" xmlns:o="urn:schemas-microsoft-com:office:office" xmlns:r="http://schemas.openxmlformats.org/officeDocument/2006/relationships" xmlns:m="http://schemas.openxmlformats.org/officeDocument/2006/math" xmlns:v="urn:schemas-microsoft-com:vml" xmlns:wp14="http://schemas.microsoft.com/office/word/2010/wordprocessingDrawing" xmlns:wp="http://schemas.openxmlformats.org/drawingml/2006/wordprocessingDrawing" xmlns:w10="urn:schemas-microsoft-com:office:word" xmlns:w="http://schemas.openxmlformats.org/wordprocessingml/2006/main" xmlns:w14="http://schemas.microsoft.com/office/word/2010/wordml" xmlns:w15="http://schemas.microsoft.com/office/word/2012/wordml" xmlns:w16cid="http://schemas.microsoft.com/office/word/2016/wordml/cid" xmlns:w16se="http://schemas.microsoft.com/office/word/2015/wordml/symex" xmlns:wpg="http://schemas.microsoft.com/office/word/2010/wordprocessingGroup" xmlns:wpi="http://schemas.microsoft.com/office/word/2010/wordprocessingInk" xmlns:wne="http://schemas.microsoft.com/office/word/2006/wordml" xmlns:wps="http://schemas.microsoft.com/office/word/2010/wordprocessingShape" mc:Ignorable="w14 w15 w16se w16cid wp14">
+  <w:abstractNum w:abstractNumId="0" w15:restartNumberingAfterBreak="0">
     <w:nsid w:val="35037603"/>
     <w:multiLevelType w:val="multilevel"/>
     <w:tmpl w:val="3ED4B504"/>
@@ -348,7 +743,7 @@
 </file>
 
 <file path=word/styles.xml><?xml version="1.0" encoding="utf-8"?>
-<w:styles xmlns:mc="http://schemas.openxmlformats.org/markup-compatibility/2006" xmlns:r="http://schemas.openxmlformats.org/officeDocument/2006/relationships" xmlns:w="http://schemas.openxmlformats.org/wordprocessingml/2006/main" xmlns:w14="http://schemas.microsoft.com/office/word/2010/wordml" xmlns:w15="http://schemas.microsoft.com/office/word/2012/wordml" mc:Ignorable="w14 w15">
+<w:styles xmlns:mc="http://schemas.openxmlformats.org/markup-compatibility/2006" xmlns:r="http://schemas.openxmlformats.org/officeDocument/2006/relationships" xmlns:w="http://schemas.openxmlformats.org/wordprocessingml/2006/main" xmlns:w14="http://schemas.microsoft.com/office/word/2010/wordml" xmlns:w15="http://schemas.microsoft.com/office/word/2012/wordml" xmlns:w16cid="http://schemas.microsoft.com/office/word/2016/wordml/cid" xmlns:w16se="http://schemas.microsoft.com/office/word/2015/wordml/symex" mc:Ignorable="w14 w15 w16se w16cid">
   <w:docDefaults>
     <w:rPrDefault>
       <w:rPr>
@@ -360,7 +755,7 @@
     </w:rPrDefault>
     <w:pPrDefault/>
   </w:docDefaults>
-  <w:latentStyles w:defLockedState="0" w:defUIPriority="99" w:defSemiHidden="0" w:defUnhideWhenUsed="0" w:defQFormat="0" w:count="382">
+  <w:latentStyles w:defLockedState="0" w:defUIPriority="99" w:defSemiHidden="0" w:defUnhideWhenUsed="0" w:defQFormat="0" w:count="375">
     <w:lsdException w:name="Normal" w:uiPriority="0" w:qFormat="1"/>
     <w:lsdException w:name="heading 1" w:uiPriority="9" w:qFormat="1"/>
     <w:lsdException w:name="heading 2" w:semiHidden="1" w:uiPriority="9" w:unhideWhenUsed="1" w:qFormat="1"/>
@@ -466,6 +861,7 @@
     <w:lsdException w:name="HTML Sample" w:semiHidden="1" w:unhideWhenUsed="1"/>
     <w:lsdException w:name="HTML Typewriter" w:semiHidden="1" w:unhideWhenUsed="1"/>
     <w:lsdException w:name="HTML Variable" w:semiHidden="1" w:unhideWhenUsed="1"/>
+    <w:lsdException w:name="Normal Table" w:semiHidden="1" w:unhideWhenUsed="1"/>
     <w:lsdException w:name="annotation subject" w:semiHidden="1" w:unhideWhenUsed="1"/>
     <w:lsdException w:name="No List" w:semiHidden="1" w:unhideWhenUsed="1"/>
     <w:lsdException w:name="Outline List 1" w:semiHidden="1" w:unhideWhenUsed="1"/>
@@ -511,18 +907,11 @@
     <w:lsdException w:name="Table Subtle 1" w:semiHidden="1" w:unhideWhenUsed="1"/>
     <w:lsdException w:name="Table Subtle 2" w:semiHidden="1" w:unhideWhenUsed="1"/>
     <w:lsdException w:name="Table Web 1" w:semiHidden="1" w:unhideWhenUsed="1"/>
+    <w:lsdException w:name="Table Web 2" w:semiHidden="1" w:unhideWhenUsed="1"/>
     <w:lsdException w:name="Table Web 3" w:semiHidden="1" w:unhideWhenUsed="1"/>
     <w:lsdException w:name="Balloon Text" w:semiHidden="1" w:unhideWhenUsed="1"/>
     <w:lsdException w:name="Table Grid" w:uiPriority="39"/>
-    <w:lsdException w:name="Note Level 1" w:semiHidden="1" w:unhideWhenUsed="1"/>
-    <w:lsdException w:name="Note Level 2" w:semiHidden="1" w:unhideWhenUsed="1"/>
-    <w:lsdException w:name="Note Level 3" w:semiHidden="1" w:unhideWhenUsed="1"/>
-    <w:lsdException w:name="Note Level 4" w:semiHidden="1" w:unhideWhenUsed="1"/>
-    <w:lsdException w:name="Note Level 5" w:semiHidden="1" w:unhideWhenUsed="1"/>
-    <w:lsdException w:name="Note Level 6" w:semiHidden="1" w:unhideWhenUsed="1"/>
-    <w:lsdException w:name="Note Level 7" w:semiHidden="1" w:unhideWhenUsed="1"/>
-    <w:lsdException w:name="Note Level 8" w:semiHidden="1" w:unhideWhenUsed="1"/>
-    <w:lsdException w:name="Note Level 9" w:semiHidden="1" w:unhideWhenUsed="1"/>
+    <w:lsdException w:name="Table Theme" w:semiHidden="1" w:unhideWhenUsed="1"/>
     <w:lsdException w:name="Placeholder Text" w:semiHidden="1"/>
     <w:lsdException w:name="No Spacing" w:uiPriority="1" w:qFormat="1"/>
     <w:lsdException w:name="Light Shading" w:uiPriority="60"/>
@@ -778,7 +1167,6 @@
     <w:uiPriority w:val="39"/>
     <w:rsid w:val="00477EAB"/>
     <w:tblPr>
-      <w:tblInd w:w="0" w:type="dxa"/>
       <w:tblBorders>
         <w:top w:val="single" w:sz="4" w:space="0" w:color="auto"/>
         <w:left w:val="single" w:sz="4" w:space="0" w:color="auto"/>
@@ -787,12 +1175,6 @@
         <w:insideH w:val="single" w:sz="4" w:space="0" w:color="auto"/>
         <w:insideV w:val="single" w:sz="4" w:space="0" w:color="auto"/>
       </w:tblBorders>
-      <w:tblCellMar>
-        <w:top w:w="0" w:type="dxa"/>
-        <w:left w:w="108" w:type="dxa"/>
-        <w:bottom w:w="0" w:type="dxa"/>
-        <w:right w:w="108" w:type="dxa"/>
-      </w:tblCellMar>
     </w:tblPr>
   </w:style>
   <w:style w:type="paragraph" w:styleId="NormalWeb">
@@ -824,12 +1206,21 @@
     <w:name w:val="Hyperlink"/>
     <w:basedOn w:val="DefaultParagraphFont"/>
     <w:uiPriority w:val="99"/>
-    <w:semiHidden/>
     <w:unhideWhenUsed/>
     <w:rsid w:val="00337989"/>
     <w:rPr>
       <w:color w:val="0000FF"/>
       <w:u w:val="single"/>
+    </w:rPr>
+  </w:style>
+  <w:style w:type="character" w:styleId="UnresolvedMention">
+    <w:name w:val="Unresolved Mention"/>
+    <w:basedOn w:val="DefaultParagraphFont"/>
+    <w:uiPriority w:val="99"/>
+    <w:rsid w:val="00511B22"/>
+    <w:rPr>
+      <w:color w:val="605E5C"/>
+      <w:shd w:val="clear" w:color="auto" w:fill="E1DFDD"/>
     </w:rPr>
   </w:style>
 </w:styles>

</xml_diff>